<commit_message>
Prepravke kod dijagram klasa i solid principa
</commit_message>
<xml_diff>
--- a/DijagramKlasa/Solid principi.docx
+++ b/DijagramKlasa/Solid principi.docx
@@ -109,6 +109,12 @@
           <w:sz w:val="24"/>
         </w:rPr>
         <w:t>Što se tiče Open/Closed principa, on nam govori da svaka klasa treba biti otvorena za nadogradnje, ali zatvorena za modifikacije. U našem slučaju, većina klasa posjeduje samo getere i setere, tako da ne bi trebalo predstavljati problem pravljenje bilo kakvih nadogradnji, a potrebe za modifikacijama ne bi trebalo biti. MovieHub koja je služi kao kontejnerska klasa ima kao atribute ostale klase, tako da ne dolazi do modifikacije tih klasa.</w:t>
+      </w:r>
+      <w:r>
+        <w:rPr>
+          <w:sz w:val="24"/>
+        </w:rPr>
+        <w:t xml:space="preserve"> Mogućnost za nadogradnje se ogleda u tome što ako dodamo neki novi tip korisnika u budućnosti(npr. Gost, VIP, itd.), nema potreba za ikakvim modifikacijama, jer MovieHub klasa sadrži listu Korisnika, koja je apstraktna klasa.</w:t>
       </w:r>
     </w:p>
     <w:p>

</xml_diff>